<commit_message>
Include the installation of green ball plugin for Jenkins
</commit_message>
<xml_diff>
--- a/SCC-Assignment.docx
+++ b/SCC-Assignment.docx
@@ -1,6 +1,6 @@
 
 <file path=word/document.xml><?xml version="1.0" encoding="utf-8"?>
-<w:document xmlns:wpc="http://schemas.microsoft.com/office/word/2010/wordprocessingCanvas" xmlns:mc="http://schemas.openxmlformats.org/markup-compatibility/2006" xmlns:o="urn:schemas-microsoft-com:office:office" xmlns:r="http://schemas.openxmlformats.org/officeDocument/2006/relationships" xmlns:m="http://schemas.openxmlformats.org/officeDocument/2006/math" xmlns:v="urn:schemas-microsoft-com:vml" xmlns:wp14="http://schemas.microsoft.com/office/word/2010/wordprocessingDrawing" xmlns:wp="http://schemas.openxmlformats.org/drawingml/2006/wordprocessingDrawing" xmlns:w10="urn:schemas-microsoft-com:office:word" xmlns:w="http://schemas.openxmlformats.org/wordprocessingml/2006/main" xmlns:w14="http://schemas.microsoft.com/office/word/2010/wordml" xmlns:w15="http://schemas.microsoft.com/office/word/2012/wordml" xmlns:wpg="http://schemas.microsoft.com/office/word/2010/wordprocessingGroup" xmlns:wpi="http://schemas.microsoft.com/office/word/2010/wordprocessingInk" xmlns:wne="http://schemas.microsoft.com/office/word/2006/wordml" xmlns:wps="http://schemas.microsoft.com/office/word/2010/wordprocessingShape" mc:Ignorable="w14 w15 wp14">
+<w:document xmlns:wpc="http://schemas.microsoft.com/office/word/2010/wordprocessingCanvas" xmlns:cx="http://schemas.microsoft.com/office/drawing/2014/chartex" xmlns:cx1="http://schemas.microsoft.com/office/drawing/2015/9/8/chartex" xmlns:cx2="http://schemas.microsoft.com/office/drawing/2015/10/21/chartex" xmlns:mc="http://schemas.openxmlformats.org/markup-compatibility/2006" xmlns:o="urn:schemas-microsoft-com:office:office" xmlns:r="http://schemas.openxmlformats.org/officeDocument/2006/relationships" xmlns:m="http://schemas.openxmlformats.org/officeDocument/2006/math" xmlns:v="urn:schemas-microsoft-com:vml" xmlns:wp14="http://schemas.microsoft.com/office/word/2010/wordprocessingDrawing" xmlns:wp="http://schemas.openxmlformats.org/drawingml/2006/wordprocessingDrawing" xmlns:w10="urn:schemas-microsoft-com:office:word" xmlns:w="http://schemas.openxmlformats.org/wordprocessingml/2006/main" xmlns:w14="http://schemas.microsoft.com/office/word/2010/wordml" xmlns:w15="http://schemas.microsoft.com/office/word/2012/wordml" xmlns:w16se="http://schemas.microsoft.com/office/word/2015/wordml/symex" xmlns:wpg="http://schemas.microsoft.com/office/word/2010/wordprocessingGroup" xmlns:wpi="http://schemas.microsoft.com/office/word/2010/wordprocessingInk" xmlns:wne="http://schemas.microsoft.com/office/word/2006/wordml" xmlns:wps="http://schemas.microsoft.com/office/word/2010/wordprocessingShape" mc:Ignorable="w14 w15 w16se wp14">
   <w:body>
     <w:p>
       <w:pPr>
@@ -31,13 +31,7 @@
         <w:t xml:space="preserve"> Maven can manage a project's build, reporting and documentation from</w:t>
       </w:r>
       <w:r>
-        <w:t xml:space="preserve"> a central piece of information based </w:t>
-      </w:r>
-      <w:r>
-        <w:t xml:space="preserve">on the concept </w:t>
-      </w:r>
-      <w:r>
-        <w:t xml:space="preserve">of a project object model (POM). </w:t>
+        <w:t xml:space="preserve"> a central piece of information based on the concept of a project object model (POM). </w:t>
       </w:r>
       <w:r>
         <w:t xml:space="preserve">Maven </w:t>
@@ -95,15 +89,7 @@
         <w:t xml:space="preserve">and use in any operating system. </w:t>
       </w:r>
       <w:r>
-        <w:t xml:space="preserve">It can support the source control management (SCM) such as Git, CVS, </w:t>
-      </w:r>
-      <w:proofErr w:type="gramStart"/>
-      <w:r>
-        <w:t>RTC</w:t>
-      </w:r>
-      <w:proofErr w:type="gramEnd"/>
-      <w:r>
-        <w:t xml:space="preserve"> and also can execute Apache Maven based projects. </w:t>
+        <w:t xml:space="preserve">It can support the source control management (SCM) such as Git, CVS, RTC and also can execute Apache Maven based projects. </w:t>
       </w:r>
       <w:r>
         <w:t>Moreover, Jenkins can be configured via its web interface. It also provides help and error check with the use of built-in help. On top of that, Jenkins has a lot of plugins which is very handy in the continuous integration and continuous delivery.</w:t>
@@ -112,13 +98,7 @@
         <w:t xml:space="preserve"> The plugins can add the new functionality and change the way looks of the Jenkins. The test reports will be generated in various formats supported by plugins when the project build. </w:t>
       </w:r>
       <w:r>
-        <w:t>I</w:t>
-      </w:r>
-      <w:r>
-        <w:t xml:space="preserve">t </w:t>
-      </w:r>
-      <w:r>
-        <w:t>also can display the reports and show the trend in GUI.</w:t>
+        <w:t>It also can display the reports and show the trend in GUI.</w:t>
       </w:r>
     </w:p>
     <w:p>
@@ -169,7 +149,7 @@
       <w:r>
         <w:rPr>
           <w:noProof/>
-          <w:lang w:eastAsia="zh-CN"/>
+          <w:lang w:eastAsia="en-MY"/>
         </w:rPr>
         <w:lastRenderedPageBreak/>
         <w:drawing>
@@ -284,7 +264,7 @@
       <w:r>
         <w:rPr>
           <w:noProof/>
-          <w:lang w:eastAsia="zh-CN"/>
+          <w:lang w:eastAsia="en-MY"/>
         </w:rPr>
         <w:drawing>
           <wp:inline distT="0" distB="0" distL="0" distR="0" wp14:anchorId="373BBDEA" wp14:editId="09F1817E">
@@ -400,7 +380,13 @@
       </w:pPr>
       <w:r>
         <w:tab/>
-        <w:t xml:space="preserve">Besides that, we also have to include the maven path in the system path configuration so that we can execute the maven commands through CMD. </w:t>
+        <w:t xml:space="preserve">Besides that, </w:t>
+      </w:r>
+      <w:r>
+        <w:t>we also installed plugin called green ball to get the green light to indicate the successful build. W</w:t>
+      </w:r>
+      <w:r>
+        <w:t xml:space="preserve">e also have to include the maven path in the system path configuration so that we can execute the maven commands through CMD. </w:t>
       </w:r>
       <w:r>
         <w:t xml:space="preserve">The Jenkins maven project was configured has </w:t>
@@ -421,8 +407,9 @@
       <w:r>
         <w:rPr>
           <w:noProof/>
-          <w:lang w:eastAsia="zh-CN"/>
-        </w:rPr>
+          <w:lang w:eastAsia="en-MY"/>
+        </w:rPr>
+        <w:lastRenderedPageBreak/>
         <w:drawing>
           <wp:inline distT="0" distB="0" distL="0" distR="0" wp14:anchorId="10747953" wp14:editId="5F5F1541">
             <wp:extent cx="5731510" cy="3957320"/>
@@ -555,7 +542,7 @@
       <w:r>
         <w:rPr>
           <w:noProof/>
-          <w:lang w:eastAsia="zh-CN"/>
+          <w:lang w:eastAsia="en-MY"/>
         </w:rPr>
         <w:drawing>
           <wp:inline distT="0" distB="0" distL="0" distR="0" wp14:anchorId="4DF0616F" wp14:editId="19D6C0CF">
@@ -675,8 +662,9 @@
       <w:r>
         <w:rPr>
           <w:noProof/>
-          <w:lang w:eastAsia="zh-CN"/>
-        </w:rPr>
+          <w:lang w:eastAsia="en-MY"/>
+        </w:rPr>
+        <w:lastRenderedPageBreak/>
         <w:drawing>
           <wp:inline distT="0" distB="0" distL="0" distR="0" wp14:anchorId="75D34E20" wp14:editId="46691C82">
             <wp:extent cx="5731510" cy="3549650"/>
@@ -788,7 +776,7 @@
       <w:r>
         <w:rPr>
           <w:noProof/>
-          <w:lang w:eastAsia="zh-CN"/>
+          <w:lang w:eastAsia="en-MY"/>
         </w:rPr>
         <w:drawing>
           <wp:inline distT="0" distB="0" distL="0" distR="0" wp14:anchorId="31489434" wp14:editId="486A69DA">
@@ -949,12 +937,9 @@
         <w:t xml:space="preserve">. For example, for static analysis, the build script that used was “clean compile site </w:t>
       </w:r>
       <w:proofErr w:type="spellStart"/>
-      <w:r>
-        <w:t>findbugs</w:t>
-      </w:r>
       <w:proofErr w:type="gramStart"/>
       <w:r>
-        <w:t>:findbugs</w:t>
+        <w:t>findbugs:findbugs</w:t>
       </w:r>
       <w:proofErr w:type="spellEnd"/>
       <w:proofErr w:type="gramEnd"/>
@@ -1034,8 +1019,9 @@
       <w:r>
         <w:rPr>
           <w:noProof/>
-          <w:lang w:eastAsia="zh-CN"/>
-        </w:rPr>
+          <w:lang w:eastAsia="en-MY"/>
+        </w:rPr>
+        <w:lastRenderedPageBreak/>
         <w:drawing>
           <wp:inline distT="0" distB="0" distL="0" distR="0" wp14:anchorId="2BEA5DAF" wp14:editId="5918DB23">
             <wp:extent cx="5695950" cy="6879325"/>
@@ -1155,8 +1141,9 @@
       <w:r>
         <w:rPr>
           <w:noProof/>
-          <w:lang w:eastAsia="zh-CN"/>
-        </w:rPr>
+          <w:lang w:eastAsia="en-MY"/>
+        </w:rPr>
+        <w:lastRenderedPageBreak/>
         <w:drawing>
           <wp:inline distT="0" distB="0" distL="0" distR="0" wp14:anchorId="73CEC6BC" wp14:editId="5EAB060B">
             <wp:extent cx="5732768" cy="7181850"/>
@@ -1280,6 +1267,7 @@
         <w:pStyle w:val="Heading1"/>
       </w:pPr>
       <w:r>
+        <w:lastRenderedPageBreak/>
         <w:t>Branch handling</w:t>
       </w:r>
     </w:p>
@@ -1348,7 +1336,7 @@
       <w:r>
         <w:rPr>
           <w:noProof/>
-          <w:lang w:eastAsia="zh-CN"/>
+          <w:lang w:eastAsia="en-MY"/>
         </w:rPr>
         <w:drawing>
           <wp:inline distT="0" distB="0" distL="0" distR="0">
@@ -1458,7 +1446,7 @@
       <w:r>
         <w:rPr>
           <w:noProof/>
-          <w:lang w:eastAsia="zh-CN"/>
+          <w:lang w:eastAsia="en-MY"/>
         </w:rPr>
         <w:drawing>
           <wp:inline distT="0" distB="0" distL="0" distR="0">
@@ -1551,7 +1539,7 @@
       <w:r>
         <w:rPr>
           <w:noProof/>
-          <w:lang w:eastAsia="zh-CN"/>
+          <w:lang w:eastAsia="en-MY"/>
         </w:rPr>
         <w:drawing>
           <wp:inline distT="0" distB="0" distL="0" distR="0">
@@ -1612,7 +1600,6 @@
         </w:numPr>
         <w:spacing w:before="240"/>
         <w:rPr>
-          <w:rFonts w:hint="eastAsia"/>
           <w:noProof/>
           <w:lang w:eastAsia="zh-CN"/>
         </w:rPr>
@@ -1629,11 +1616,13 @@
       <w:pPr>
         <w:spacing w:before="240"/>
       </w:pPr>
-      <w:r>
-        <w:rPr>
-          <w:noProof/>
-          <w:lang w:eastAsia="zh-CN"/>
-        </w:rPr>
+      <w:bookmarkStart w:id="0" w:name="_GoBack"/>
+      <w:r>
+        <w:rPr>
+          <w:noProof/>
+          <w:lang w:eastAsia="en-MY"/>
+        </w:rPr>
+        <w:lastRenderedPageBreak/>
         <w:drawing>
           <wp:inline distT="0" distB="0" distL="0" distR="0">
             <wp:extent cx="5600700" cy="2571750"/>
@@ -1683,6 +1672,7 @@
           </wp:inline>
         </w:drawing>
       </w:r>
+      <w:bookmarkEnd w:id="0"/>
     </w:p>
     <w:p>
       <w:pPr>
@@ -1704,8 +1694,6 @@
       <w:pPr>
         <w:pStyle w:val="Heading1"/>
       </w:pPr>
-      <w:bookmarkStart w:id="0" w:name="_GoBack"/>
-      <w:bookmarkEnd w:id="0"/>
       <w:r>
         <w:t>CI server’s report</w:t>
       </w:r>
@@ -1727,7 +1715,7 @@
       <w:r>
         <w:rPr>
           <w:noProof/>
-          <w:lang w:eastAsia="zh-CN"/>
+          <w:lang w:eastAsia="en-MY"/>
         </w:rPr>
         <w:drawing>
           <wp:inline distT="0" distB="0" distL="0" distR="0" wp14:anchorId="69B48BD8" wp14:editId="4E65CF49">
@@ -1840,6 +1828,7 @@
         <w:pStyle w:val="Heading2"/>
       </w:pPr>
       <w:r>
+        <w:lastRenderedPageBreak/>
         <w:t>Static Analysis</w:t>
       </w:r>
     </w:p>
@@ -1940,7 +1929,7 @@
       <w:r>
         <w:rPr>
           <w:noProof/>
-          <w:lang w:eastAsia="zh-CN"/>
+          <w:lang w:eastAsia="en-MY"/>
         </w:rPr>
         <w:drawing>
           <wp:inline distT="0" distB="0" distL="0" distR="0" wp14:anchorId="56927B4B" wp14:editId="4C90C21D">
@@ -2053,8 +2042,9 @@
       <w:r>
         <w:rPr>
           <w:noProof/>
-          <w:lang w:eastAsia="zh-CN"/>
-        </w:rPr>
+          <w:lang w:eastAsia="en-MY"/>
+        </w:rPr>
+        <w:lastRenderedPageBreak/>
         <w:drawing>
           <wp:inline distT="0" distB="0" distL="0" distR="0">
             <wp:extent cx="2880000" cy="2635372"/>
@@ -2112,7 +2102,7 @@
       <w:r>
         <w:rPr>
           <w:noProof/>
-          <w:lang w:eastAsia="zh-CN"/>
+          <w:lang w:eastAsia="en-MY"/>
         </w:rPr>
         <w:drawing>
           <wp:inline distT="0" distB="0" distL="0" distR="0">
@@ -2165,7 +2155,7 @@
       <w:r>
         <w:rPr>
           <w:noProof/>
-          <w:lang w:eastAsia="zh-CN"/>
+          <w:lang w:eastAsia="en-MY"/>
         </w:rPr>
         <w:drawing>
           <wp:inline distT="0" distB="0" distL="0" distR="0" wp14:anchorId="0826A0B8" wp14:editId="4CF0693E">
@@ -2281,7 +2271,7 @@
 </file>
 
 <file path=word/numbering.xml><?xml version="1.0" encoding="utf-8"?>
-<w:numbering xmlns:wpc="http://schemas.microsoft.com/office/word/2010/wordprocessingCanvas" xmlns:mc="http://schemas.openxmlformats.org/markup-compatibility/2006" xmlns:o="urn:schemas-microsoft-com:office:office" xmlns:r="http://schemas.openxmlformats.org/officeDocument/2006/relationships" xmlns:m="http://schemas.openxmlformats.org/officeDocument/2006/math" xmlns:v="urn:schemas-microsoft-com:vml" xmlns:wp14="http://schemas.microsoft.com/office/word/2010/wordprocessingDrawing" xmlns:wp="http://schemas.openxmlformats.org/drawingml/2006/wordprocessingDrawing" xmlns:w10="urn:schemas-microsoft-com:office:word" xmlns:w="http://schemas.openxmlformats.org/wordprocessingml/2006/main" xmlns:w14="http://schemas.microsoft.com/office/word/2010/wordml" xmlns:w15="http://schemas.microsoft.com/office/word/2012/wordml" xmlns:wpg="http://schemas.microsoft.com/office/word/2010/wordprocessingGroup" xmlns:wpi="http://schemas.microsoft.com/office/word/2010/wordprocessingInk" xmlns:wne="http://schemas.microsoft.com/office/word/2006/wordml" xmlns:wps="http://schemas.microsoft.com/office/word/2010/wordprocessingShape" mc:Ignorable="w14 w15 wp14">
+<w:numbering xmlns:wpc="http://schemas.microsoft.com/office/word/2010/wordprocessingCanvas" xmlns:cx="http://schemas.microsoft.com/office/drawing/2014/chartex" xmlns:cx1="http://schemas.microsoft.com/office/drawing/2015/9/8/chartex" xmlns:cx2="http://schemas.microsoft.com/office/drawing/2015/10/21/chartex" xmlns:mc="http://schemas.openxmlformats.org/markup-compatibility/2006" xmlns:o="urn:schemas-microsoft-com:office:office" xmlns:r="http://schemas.openxmlformats.org/officeDocument/2006/relationships" xmlns:m="http://schemas.openxmlformats.org/officeDocument/2006/math" xmlns:v="urn:schemas-microsoft-com:vml" xmlns:wp14="http://schemas.microsoft.com/office/word/2010/wordprocessingDrawing" xmlns:wp="http://schemas.openxmlformats.org/drawingml/2006/wordprocessingDrawing" xmlns:w10="urn:schemas-microsoft-com:office:word" xmlns:w="http://schemas.openxmlformats.org/wordprocessingml/2006/main" xmlns:w14="http://schemas.microsoft.com/office/word/2010/wordml" xmlns:w15="http://schemas.microsoft.com/office/word/2012/wordml" xmlns:w16se="http://schemas.microsoft.com/office/word/2015/wordml/symex" xmlns:wpg="http://schemas.microsoft.com/office/word/2010/wordprocessingGroup" xmlns:wpi="http://schemas.microsoft.com/office/word/2010/wordprocessingInk" xmlns:wne="http://schemas.microsoft.com/office/word/2006/wordml" xmlns:wps="http://schemas.microsoft.com/office/word/2010/wordprocessingShape" mc:Ignorable="w14 w15 w16se wp14">
   <w:abstractNum w:abstractNumId="0" w15:restartNumberingAfterBreak="0">
     <w:nsid w:val="015C6693"/>
     <w:multiLevelType w:val="hybridMultilevel"/>
@@ -2956,7 +2946,7 @@
 </file>
 
 <file path=word/styles.xml><?xml version="1.0" encoding="utf-8"?>
-<w:styles xmlns:mc="http://schemas.openxmlformats.org/markup-compatibility/2006" xmlns:r="http://schemas.openxmlformats.org/officeDocument/2006/relationships" xmlns:w="http://schemas.openxmlformats.org/wordprocessingml/2006/main" xmlns:w14="http://schemas.microsoft.com/office/word/2010/wordml" xmlns:w15="http://schemas.microsoft.com/office/word/2012/wordml" mc:Ignorable="w14 w15">
+<w:styles xmlns:mc="http://schemas.openxmlformats.org/markup-compatibility/2006" xmlns:r="http://schemas.openxmlformats.org/officeDocument/2006/relationships" xmlns:w="http://schemas.openxmlformats.org/wordprocessingml/2006/main" xmlns:w14="http://schemas.microsoft.com/office/word/2010/wordml" xmlns:w15="http://schemas.microsoft.com/office/word/2012/wordml" xmlns:w16se="http://schemas.microsoft.com/office/word/2015/wordml/symex" mc:Ignorable="w14 w15 w16se">
   <w:docDefaults>
     <w:rPrDefault>
       <w:rPr>
@@ -2972,7 +2962,7 @@
       </w:pPr>
     </w:pPrDefault>
   </w:docDefaults>
-  <w:latentStyles w:defLockedState="0" w:defUIPriority="99" w:defSemiHidden="0" w:defUnhideWhenUsed="0" w:defQFormat="0" w:count="371">
+  <w:latentStyles w:defLockedState="0" w:defUIPriority="99" w:defSemiHidden="0" w:defUnhideWhenUsed="0" w:defQFormat="0" w:count="373">
     <w:lsdException w:name="Normal" w:uiPriority="0" w:qFormat="1"/>
     <w:lsdException w:name="heading 1" w:uiPriority="9" w:qFormat="1"/>
     <w:lsdException w:name="heading 2" w:semiHidden="1" w:uiPriority="9" w:unhideWhenUsed="1" w:qFormat="1"/>
@@ -3078,7 +3068,6 @@
     <w:lsdException w:name="HTML Sample" w:semiHidden="1" w:unhideWhenUsed="1"/>
     <w:lsdException w:name="HTML Typewriter" w:semiHidden="1" w:unhideWhenUsed="1"/>
     <w:lsdException w:name="HTML Variable" w:semiHidden="1" w:unhideWhenUsed="1"/>
-    <w:lsdException w:name="Normal Table" w:semiHidden="1" w:unhideWhenUsed="1"/>
     <w:lsdException w:name="annotation subject" w:semiHidden="1" w:unhideWhenUsed="1"/>
     <w:lsdException w:name="No List" w:semiHidden="1" w:unhideWhenUsed="1"/>
     <w:lsdException w:name="Outline List 1" w:semiHidden="1" w:unhideWhenUsed="1"/>
@@ -3124,11 +3113,9 @@
     <w:lsdException w:name="Table Subtle 1" w:semiHidden="1" w:unhideWhenUsed="1"/>
     <w:lsdException w:name="Table Subtle 2" w:semiHidden="1" w:unhideWhenUsed="1"/>
     <w:lsdException w:name="Table Web 1" w:semiHidden="1" w:unhideWhenUsed="1"/>
-    <w:lsdException w:name="Table Web 2" w:semiHidden="1" w:unhideWhenUsed="1"/>
     <w:lsdException w:name="Table Web 3" w:semiHidden="1" w:unhideWhenUsed="1"/>
     <w:lsdException w:name="Balloon Text" w:semiHidden="1" w:unhideWhenUsed="1"/>
     <w:lsdException w:name="Table Grid" w:uiPriority="39"/>
-    <w:lsdException w:name="Table Theme" w:semiHidden="1" w:unhideWhenUsed="1"/>
     <w:lsdException w:name="Placeholder Text" w:semiHidden="1"/>
     <w:lsdException w:name="No Spacing" w:uiPriority="1" w:qFormat="1"/>
     <w:lsdException w:name="Light Shading" w:uiPriority="60"/>
@@ -3344,6 +3331,8 @@
     <w:lsdException w:name="List Table 5 Dark Accent 6" w:uiPriority="50"/>
     <w:lsdException w:name="List Table 6 Colorful Accent 6" w:uiPriority="51"/>
     <w:lsdException w:name="List Table 7 Colorful Accent 6" w:uiPriority="52"/>
+    <w:lsdException w:name="Mention" w:semiHidden="1" w:unhideWhenUsed="1"/>
+    <w:lsdException w:name="Smart Hyperlink" w:semiHidden="1" w:unhideWhenUsed="1"/>
   </w:latentStyles>
   <w:style w:type="paragraph" w:default="1" w:styleId="Normal">
     <w:name w:val="Normal"/>
@@ -3823,7 +3812,7 @@
 </file>
 
 <file path=customXml/itemProps1.xml><?xml version="1.0" encoding="utf-8"?>
-<ds:datastoreItem xmlns:ds="http://schemas.openxmlformats.org/officeDocument/2006/customXml" ds:itemID="{0411F80A-FB02-44A9-9019-C104DE690745}">
+<ds:datastoreItem xmlns:ds="http://schemas.openxmlformats.org/officeDocument/2006/customXml" ds:itemID="{FB794FF0-6F31-4C1B-B605-1FC629E4F3AC}">
   <ds:schemaRefs>
     <ds:schemaRef ds:uri="http://schemas.openxmlformats.org/officeDocument/2006/bibliography"/>
   </ds:schemaRefs>

</xml_diff>

<commit_message>
added Unit Testing SS
</commit_message>
<xml_diff>
--- a/SCC-Assignment.docx
+++ b/SCC-Assignment.docx
@@ -1,6 +1,6 @@
 
 <file path=word/document.xml><?xml version="1.0" encoding="utf-8"?>
-<w:document xmlns:wpc="http://schemas.microsoft.com/office/word/2010/wordprocessingCanvas" xmlns:cx="http://schemas.microsoft.com/office/drawing/2014/chartex" xmlns:cx1="http://schemas.microsoft.com/office/drawing/2015/9/8/chartex" xmlns:cx2="http://schemas.microsoft.com/office/drawing/2015/10/21/chartex" xmlns:mc="http://schemas.openxmlformats.org/markup-compatibility/2006" xmlns:o="urn:schemas-microsoft-com:office:office" xmlns:r="http://schemas.openxmlformats.org/officeDocument/2006/relationships" xmlns:m="http://schemas.openxmlformats.org/officeDocument/2006/math" xmlns:v="urn:schemas-microsoft-com:vml" xmlns:wp14="http://schemas.microsoft.com/office/word/2010/wordprocessingDrawing" xmlns:wp="http://schemas.openxmlformats.org/drawingml/2006/wordprocessingDrawing" xmlns:w10="urn:schemas-microsoft-com:office:word" xmlns:w="http://schemas.openxmlformats.org/wordprocessingml/2006/main" xmlns:w14="http://schemas.microsoft.com/office/word/2010/wordml" xmlns:w15="http://schemas.microsoft.com/office/word/2012/wordml" xmlns:w16se="http://schemas.microsoft.com/office/word/2015/wordml/symex" xmlns:wpg="http://schemas.microsoft.com/office/word/2010/wordprocessingGroup" xmlns:wpi="http://schemas.microsoft.com/office/word/2010/wordprocessingInk" xmlns:wne="http://schemas.microsoft.com/office/word/2006/wordml" xmlns:wps="http://schemas.microsoft.com/office/word/2010/wordprocessingShape" mc:Ignorable="w14 w15 w16se wp14">
+<w:document xmlns:wpc="http://schemas.microsoft.com/office/word/2010/wordprocessingCanvas" xmlns:mc="http://schemas.openxmlformats.org/markup-compatibility/2006" xmlns:o="urn:schemas-microsoft-com:office:office" xmlns:r="http://schemas.openxmlformats.org/officeDocument/2006/relationships" xmlns:m="http://schemas.openxmlformats.org/officeDocument/2006/math" xmlns:v="urn:schemas-microsoft-com:vml" xmlns:wp14="http://schemas.microsoft.com/office/word/2010/wordprocessingDrawing" xmlns:wp="http://schemas.openxmlformats.org/drawingml/2006/wordprocessingDrawing" xmlns:w10="urn:schemas-microsoft-com:office:word" xmlns:w="http://schemas.openxmlformats.org/wordprocessingml/2006/main" xmlns:w14="http://schemas.microsoft.com/office/word/2010/wordml" xmlns:w15="http://schemas.microsoft.com/office/word/2012/wordml" xmlns:wpg="http://schemas.microsoft.com/office/word/2010/wordprocessingGroup" xmlns:wpi="http://schemas.microsoft.com/office/word/2010/wordprocessingInk" xmlns:wne="http://schemas.microsoft.com/office/word/2006/wordml" xmlns:wps="http://schemas.microsoft.com/office/word/2010/wordprocessingShape" mc:Ignorable="w14 w15 wp14">
   <w:body>
     <w:p>
       <w:pPr>
@@ -149,7 +149,7 @@
       <w:r>
         <w:rPr>
           <w:noProof/>
-          <w:lang w:eastAsia="en-MY"/>
+          <w:lang w:val="en-US" w:eastAsia="zh-CN"/>
         </w:rPr>
         <w:lastRenderedPageBreak/>
         <w:drawing>
@@ -264,7 +264,7 @@
       <w:r>
         <w:rPr>
           <w:noProof/>
-          <w:lang w:eastAsia="en-MY"/>
+          <w:lang w:val="en-US" w:eastAsia="zh-CN"/>
         </w:rPr>
         <w:drawing>
           <wp:inline distT="0" distB="0" distL="0" distR="0" wp14:anchorId="373BBDEA" wp14:editId="09F1817E">
@@ -407,7 +407,7 @@
       <w:r>
         <w:rPr>
           <w:noProof/>
-          <w:lang w:eastAsia="en-MY"/>
+          <w:lang w:val="en-US" w:eastAsia="zh-CN"/>
         </w:rPr>
         <w:lastRenderedPageBreak/>
         <w:drawing>
@@ -542,7 +542,7 @@
       <w:r>
         <w:rPr>
           <w:noProof/>
-          <w:lang w:eastAsia="en-MY"/>
+          <w:lang w:val="en-US" w:eastAsia="zh-CN"/>
         </w:rPr>
         <w:drawing>
           <wp:inline distT="0" distB="0" distL="0" distR="0" wp14:anchorId="4DF0616F" wp14:editId="19D6C0CF">
@@ -662,7 +662,7 @@
       <w:r>
         <w:rPr>
           <w:noProof/>
-          <w:lang w:eastAsia="en-MY"/>
+          <w:lang w:val="en-US" w:eastAsia="zh-CN"/>
         </w:rPr>
         <w:lastRenderedPageBreak/>
         <w:drawing>
@@ -776,7 +776,7 @@
       <w:r>
         <w:rPr>
           <w:noProof/>
-          <w:lang w:eastAsia="en-MY"/>
+          <w:lang w:val="en-US" w:eastAsia="zh-CN"/>
         </w:rPr>
         <w:drawing>
           <wp:inline distT="0" distB="0" distL="0" distR="0" wp14:anchorId="31489434" wp14:editId="486A69DA">
@@ -937,9 +937,12 @@
         <w:t xml:space="preserve">. For example, for static analysis, the build script that used was “clean compile site </w:t>
       </w:r>
       <w:proofErr w:type="spellStart"/>
+      <w:r>
+        <w:t>findbugs</w:t>
+      </w:r>
       <w:proofErr w:type="gramStart"/>
       <w:r>
-        <w:t>findbugs:findbugs</w:t>
+        <w:t>:findbugs</w:t>
       </w:r>
       <w:proofErr w:type="spellEnd"/>
       <w:proofErr w:type="gramEnd"/>
@@ -1019,7 +1022,7 @@
       <w:r>
         <w:rPr>
           <w:noProof/>
-          <w:lang w:eastAsia="en-MY"/>
+          <w:lang w:val="en-US" w:eastAsia="zh-CN"/>
         </w:rPr>
         <w:lastRenderedPageBreak/>
         <w:drawing>
@@ -1141,7 +1144,7 @@
       <w:r>
         <w:rPr>
           <w:noProof/>
-          <w:lang w:eastAsia="en-MY"/>
+          <w:lang w:val="en-US" w:eastAsia="zh-CN"/>
         </w:rPr>
         <w:lastRenderedPageBreak/>
         <w:drawing>
@@ -1336,7 +1339,7 @@
       <w:r>
         <w:rPr>
           <w:noProof/>
-          <w:lang w:eastAsia="en-MY"/>
+          <w:lang w:val="en-US" w:eastAsia="zh-CN"/>
         </w:rPr>
         <w:drawing>
           <wp:inline distT="0" distB="0" distL="0" distR="0">
@@ -1446,7 +1449,7 @@
       <w:r>
         <w:rPr>
           <w:noProof/>
-          <w:lang w:eastAsia="en-MY"/>
+          <w:lang w:val="en-US" w:eastAsia="zh-CN"/>
         </w:rPr>
         <w:drawing>
           <wp:inline distT="0" distB="0" distL="0" distR="0">
@@ -1539,7 +1542,7 @@
       <w:r>
         <w:rPr>
           <w:noProof/>
-          <w:lang w:eastAsia="en-MY"/>
+          <w:lang w:val="en-US" w:eastAsia="zh-CN"/>
         </w:rPr>
         <w:drawing>
           <wp:inline distT="0" distB="0" distL="0" distR="0">
@@ -1616,11 +1619,10 @@
       <w:pPr>
         <w:spacing w:before="240"/>
       </w:pPr>
-      <w:bookmarkStart w:id="0" w:name="_GoBack"/>
-      <w:r>
-        <w:rPr>
-          <w:noProof/>
-          <w:lang w:eastAsia="en-MY"/>
+      <w:r>
+        <w:rPr>
+          <w:noProof/>
+          <w:lang w:val="en-US" w:eastAsia="zh-CN"/>
         </w:rPr>
         <w:lastRenderedPageBreak/>
         <w:drawing>
@@ -1672,7 +1674,6 @@
           </wp:inline>
         </w:drawing>
       </w:r>
-      <w:bookmarkEnd w:id="0"/>
     </w:p>
     <w:p>
       <w:pPr>
@@ -1715,7 +1716,7 @@
       <w:r>
         <w:rPr>
           <w:noProof/>
-          <w:lang w:eastAsia="en-MY"/>
+          <w:lang w:val="en-US" w:eastAsia="zh-CN"/>
         </w:rPr>
         <w:drawing>
           <wp:inline distT="0" distB="0" distL="0" distR="0" wp14:anchorId="69B48BD8" wp14:editId="4E65CF49">
@@ -1929,7 +1930,7 @@
       <w:r>
         <w:rPr>
           <w:noProof/>
-          <w:lang w:eastAsia="en-MY"/>
+          <w:lang w:val="en-US" w:eastAsia="zh-CN"/>
         </w:rPr>
         <w:drawing>
           <wp:inline distT="0" distB="0" distL="0" distR="0" wp14:anchorId="56927B4B" wp14:editId="4C90C21D">
@@ -2042,7 +2043,7 @@
       <w:r>
         <w:rPr>
           <w:noProof/>
-          <w:lang w:eastAsia="en-MY"/>
+          <w:lang w:val="en-US" w:eastAsia="zh-CN"/>
         </w:rPr>
         <w:lastRenderedPageBreak/>
         <w:drawing>
@@ -2102,7 +2103,7 @@
       <w:r>
         <w:rPr>
           <w:noProof/>
-          <w:lang w:eastAsia="en-MY"/>
+          <w:lang w:val="en-US" w:eastAsia="zh-CN"/>
         </w:rPr>
         <w:drawing>
           <wp:inline distT="0" distB="0" distL="0" distR="0">
@@ -2155,7 +2156,7 @@
       <w:r>
         <w:rPr>
           <w:noProof/>
-          <w:lang w:eastAsia="en-MY"/>
+          <w:lang w:val="en-US" w:eastAsia="zh-CN"/>
         </w:rPr>
         <w:drawing>
           <wp:inline distT="0" distB="0" distL="0" distR="0" wp14:anchorId="0826A0B8" wp14:editId="4CF0693E">
@@ -2260,6 +2261,136 @@
         <w:t>: Static Analysis Graph</w:t>
       </w:r>
     </w:p>
+    <w:p>
+      <w:pPr>
+        <w:rPr>
+          <w:color w:val="44546A" w:themeColor="text2"/>
+          <w:szCs w:val="18"/>
+        </w:rPr>
+      </w:pPr>
+      <w:r>
+        <w:br w:type="page"/>
+      </w:r>
+    </w:p>
+    <w:p>
+      <w:pPr>
+        <w:pStyle w:val="Heading2"/>
+      </w:pPr>
+      <w:r>
+        <w:lastRenderedPageBreak/>
+        <w:t>Unit Testing (Junit)</w:t>
+      </w:r>
+    </w:p>
+    <w:p/>
+    <w:p>
+      <w:pPr>
+        <w:ind w:left="360"/>
+      </w:pPr>
+      <w:r>
+        <w:t>For the unit testing of this project, we used the Junit plugin for Jenkins. Simply build the project and the Junit tests will be run after Jenkins has finished building the project.</w:t>
+      </w:r>
+    </w:p>
+    <w:p>
+      <w:pPr>
+        <w:ind w:left="360"/>
+      </w:pPr>
+      <w:bookmarkStart w:id="0" w:name="_GoBack"/>
+      <w:bookmarkEnd w:id="0"/>
+    </w:p>
+    <w:p>
+      <w:r>
+        <w:pict>
+          <v:shapetype id="_x0000_t75" coordsize="21600,21600" o:spt="75" o:preferrelative="t" path="m@4@5l@4@11@9@11@9@5xe" filled="f" stroked="f">
+            <v:stroke joinstyle="miter"/>
+            <v:formulas>
+              <v:f eqn="if lineDrawn pixelLineWidth 0"/>
+              <v:f eqn="sum @0 1 0"/>
+              <v:f eqn="sum 0 0 @1"/>
+              <v:f eqn="prod @2 1 2"/>
+              <v:f eqn="prod @3 21600 pixelWidth"/>
+              <v:f eqn="prod @3 21600 pixelHeight"/>
+              <v:f eqn="sum @0 0 1"/>
+              <v:f eqn="prod @6 1 2"/>
+              <v:f eqn="prod @7 21600 pixelWidth"/>
+              <v:f eqn="sum @8 21600 0"/>
+              <v:f eqn="prod @7 21600 pixelHeight"/>
+              <v:f eqn="sum @10 21600 0"/>
+            </v:formulas>
+            <v:path o:extrusionok="f" gradientshapeok="t" o:connecttype="rect"/>
+            <o:lock v:ext="edit" aspectratio="t"/>
+          </v:shapetype>
+          <v:shape id="_x0000_i1025" type="#_x0000_t75" style="width:450.55pt;height:229.1pt">
+            <v:imagedata r:id="rId23" o:title="s2"/>
+          </v:shape>
+        </w:pict>
+      </w:r>
+    </w:p>
+    <w:p>
+      <w:pPr>
+        <w:pStyle w:val="Caption"/>
+        <w:jc w:val="center"/>
+      </w:pPr>
+      <w:r>
+        <w:t>Figure 12: Test Result (all passed)</w:t>
+      </w:r>
+    </w:p>
+    <w:p/>
+    <w:p>
+      <w:r>
+        <w:pict>
+          <v:shape id="_x0000_i1026" type="#_x0000_t75" style="width:450.55pt;height:229.1pt">
+            <v:imagedata r:id="rId24" o:title="f2"/>
+          </v:shape>
+        </w:pict>
+      </w:r>
+    </w:p>
+    <w:p>
+      <w:pPr>
+        <w:pStyle w:val="Caption"/>
+        <w:jc w:val="center"/>
+      </w:pPr>
+      <w:r>
+        <w:t>Figure 13: Test Result (with fail)</w:t>
+      </w:r>
+    </w:p>
+    <w:p>
+      <w:pPr>
+        <w:jc w:val="left"/>
+        <w:rPr>
+          <w:i/>
+          <w:iCs/>
+          <w:color w:val="44546A" w:themeColor="text2"/>
+          <w:sz w:val="18"/>
+          <w:szCs w:val="18"/>
+        </w:rPr>
+      </w:pPr>
+      <w:r>
+        <w:br w:type="page"/>
+      </w:r>
+    </w:p>
+    <w:p>
+      <w:pPr>
+        <w:pStyle w:val="Caption"/>
+        <w:jc w:val="center"/>
+      </w:pPr>
+      <w:r>
+        <w:lastRenderedPageBreak/>
+        <w:pict>
+          <v:shape id="_x0000_i1027" type="#_x0000_t75" style="width:450.55pt;height:229.1pt">
+            <v:imagedata r:id="rId25" o:title="f3"/>
+          </v:shape>
+        </w:pict>
+      </w:r>
+    </w:p>
+    <w:p>
+      <w:pPr>
+        <w:pStyle w:val="Caption"/>
+        <w:jc w:val="center"/>
+      </w:pPr>
+      <w:r>
+        <w:t>Figure 14: The failed test and its error messages</w:t>
+      </w:r>
+    </w:p>
     <w:sectPr>
       <w:pgSz w:w="11906" w:h="16838"/>
       <w:pgMar w:top="1440" w:right="1440" w:bottom="1440" w:left="1440" w:header="708" w:footer="708" w:gutter="0"/>
@@ -2271,7 +2402,7 @@
 </file>
 
 <file path=word/numbering.xml><?xml version="1.0" encoding="utf-8"?>
-<w:numbering xmlns:wpc="http://schemas.microsoft.com/office/word/2010/wordprocessingCanvas" xmlns:cx="http://schemas.microsoft.com/office/drawing/2014/chartex" xmlns:cx1="http://schemas.microsoft.com/office/drawing/2015/9/8/chartex" xmlns:cx2="http://schemas.microsoft.com/office/drawing/2015/10/21/chartex" xmlns:mc="http://schemas.openxmlformats.org/markup-compatibility/2006" xmlns:o="urn:schemas-microsoft-com:office:office" xmlns:r="http://schemas.openxmlformats.org/officeDocument/2006/relationships" xmlns:m="http://schemas.openxmlformats.org/officeDocument/2006/math" xmlns:v="urn:schemas-microsoft-com:vml" xmlns:wp14="http://schemas.microsoft.com/office/word/2010/wordprocessingDrawing" xmlns:wp="http://schemas.openxmlformats.org/drawingml/2006/wordprocessingDrawing" xmlns:w10="urn:schemas-microsoft-com:office:word" xmlns:w="http://schemas.openxmlformats.org/wordprocessingml/2006/main" xmlns:w14="http://schemas.microsoft.com/office/word/2010/wordml" xmlns:w15="http://schemas.microsoft.com/office/word/2012/wordml" xmlns:w16se="http://schemas.microsoft.com/office/word/2015/wordml/symex" xmlns:wpg="http://schemas.microsoft.com/office/word/2010/wordprocessingGroup" xmlns:wpi="http://schemas.microsoft.com/office/word/2010/wordprocessingInk" xmlns:wne="http://schemas.microsoft.com/office/word/2006/wordml" xmlns:wps="http://schemas.microsoft.com/office/word/2010/wordprocessingShape" mc:Ignorable="w14 w15 w16se wp14">
+<w:numbering xmlns:wpc="http://schemas.microsoft.com/office/word/2010/wordprocessingCanvas" xmlns:mc="http://schemas.openxmlformats.org/markup-compatibility/2006" xmlns:o="urn:schemas-microsoft-com:office:office" xmlns:r="http://schemas.openxmlformats.org/officeDocument/2006/relationships" xmlns:m="http://schemas.openxmlformats.org/officeDocument/2006/math" xmlns:v="urn:schemas-microsoft-com:vml" xmlns:wp14="http://schemas.microsoft.com/office/word/2010/wordprocessingDrawing" xmlns:wp="http://schemas.openxmlformats.org/drawingml/2006/wordprocessingDrawing" xmlns:w10="urn:schemas-microsoft-com:office:word" xmlns:w="http://schemas.openxmlformats.org/wordprocessingml/2006/main" xmlns:w14="http://schemas.microsoft.com/office/word/2010/wordml" xmlns:w15="http://schemas.microsoft.com/office/word/2012/wordml" xmlns:wpg="http://schemas.microsoft.com/office/word/2010/wordprocessingGroup" xmlns:wpi="http://schemas.microsoft.com/office/word/2010/wordprocessingInk" xmlns:wne="http://schemas.microsoft.com/office/word/2006/wordml" xmlns:wps="http://schemas.microsoft.com/office/word/2010/wordprocessingShape" mc:Ignorable="w14 w15 wp14">
   <w:abstractNum w:abstractNumId="0" w15:restartNumberingAfterBreak="0">
     <w:nsid w:val="015C6693"/>
     <w:multiLevelType w:val="hybridMultilevel"/>
@@ -2946,7 +3077,7 @@
 </file>
 
 <file path=word/styles.xml><?xml version="1.0" encoding="utf-8"?>
-<w:styles xmlns:mc="http://schemas.openxmlformats.org/markup-compatibility/2006" xmlns:r="http://schemas.openxmlformats.org/officeDocument/2006/relationships" xmlns:w="http://schemas.openxmlformats.org/wordprocessingml/2006/main" xmlns:w14="http://schemas.microsoft.com/office/word/2010/wordml" xmlns:w15="http://schemas.microsoft.com/office/word/2012/wordml" xmlns:w16se="http://schemas.microsoft.com/office/word/2015/wordml/symex" mc:Ignorable="w14 w15 w16se">
+<w:styles xmlns:mc="http://schemas.openxmlformats.org/markup-compatibility/2006" xmlns:r="http://schemas.openxmlformats.org/officeDocument/2006/relationships" xmlns:w="http://schemas.openxmlformats.org/wordprocessingml/2006/main" xmlns:w14="http://schemas.microsoft.com/office/word/2010/wordml" xmlns:w15="http://schemas.microsoft.com/office/word/2012/wordml" mc:Ignorable="w14 w15">
   <w:docDefaults>
     <w:rPrDefault>
       <w:rPr>
@@ -2962,7 +3093,7 @@
       </w:pPr>
     </w:pPrDefault>
   </w:docDefaults>
-  <w:latentStyles w:defLockedState="0" w:defUIPriority="99" w:defSemiHidden="0" w:defUnhideWhenUsed="0" w:defQFormat="0" w:count="373">
+  <w:latentStyles w:defLockedState="0" w:defUIPriority="99" w:defSemiHidden="0" w:defUnhideWhenUsed="0" w:defQFormat="0" w:count="371">
     <w:lsdException w:name="Normal" w:uiPriority="0" w:qFormat="1"/>
     <w:lsdException w:name="heading 1" w:uiPriority="9" w:qFormat="1"/>
     <w:lsdException w:name="heading 2" w:semiHidden="1" w:uiPriority="9" w:unhideWhenUsed="1" w:qFormat="1"/>
@@ -3068,6 +3199,7 @@
     <w:lsdException w:name="HTML Sample" w:semiHidden="1" w:unhideWhenUsed="1"/>
     <w:lsdException w:name="HTML Typewriter" w:semiHidden="1" w:unhideWhenUsed="1"/>
     <w:lsdException w:name="HTML Variable" w:semiHidden="1" w:unhideWhenUsed="1"/>
+    <w:lsdException w:name="Normal Table" w:semiHidden="1" w:unhideWhenUsed="1"/>
     <w:lsdException w:name="annotation subject" w:semiHidden="1" w:unhideWhenUsed="1"/>
     <w:lsdException w:name="No List" w:semiHidden="1" w:unhideWhenUsed="1"/>
     <w:lsdException w:name="Outline List 1" w:semiHidden="1" w:unhideWhenUsed="1"/>
@@ -3113,9 +3245,11 @@
     <w:lsdException w:name="Table Subtle 1" w:semiHidden="1" w:unhideWhenUsed="1"/>
     <w:lsdException w:name="Table Subtle 2" w:semiHidden="1" w:unhideWhenUsed="1"/>
     <w:lsdException w:name="Table Web 1" w:semiHidden="1" w:unhideWhenUsed="1"/>
+    <w:lsdException w:name="Table Web 2" w:semiHidden="1" w:unhideWhenUsed="1"/>
     <w:lsdException w:name="Table Web 3" w:semiHidden="1" w:unhideWhenUsed="1"/>
     <w:lsdException w:name="Balloon Text" w:semiHidden="1" w:unhideWhenUsed="1"/>
     <w:lsdException w:name="Table Grid" w:uiPriority="39"/>
+    <w:lsdException w:name="Table Theme" w:semiHidden="1" w:unhideWhenUsed="1"/>
     <w:lsdException w:name="Placeholder Text" w:semiHidden="1"/>
     <w:lsdException w:name="No Spacing" w:uiPriority="1" w:qFormat="1"/>
     <w:lsdException w:name="Light Shading" w:uiPriority="60"/>
@@ -3331,8 +3465,6 @@
     <w:lsdException w:name="List Table 5 Dark Accent 6" w:uiPriority="50"/>
     <w:lsdException w:name="List Table 6 Colorful Accent 6" w:uiPriority="51"/>
     <w:lsdException w:name="List Table 7 Colorful Accent 6" w:uiPriority="52"/>
-    <w:lsdException w:name="Mention" w:semiHidden="1" w:unhideWhenUsed="1"/>
-    <w:lsdException w:name="Smart Hyperlink" w:semiHidden="1" w:unhideWhenUsed="1"/>
   </w:latentStyles>
   <w:style w:type="paragraph" w:default="1" w:styleId="Normal">
     <w:name w:val="Normal"/>
@@ -3812,7 +3944,7 @@
 </file>
 
 <file path=customXml/itemProps1.xml><?xml version="1.0" encoding="utf-8"?>
-<ds:datastoreItem xmlns:ds="http://schemas.openxmlformats.org/officeDocument/2006/customXml" ds:itemID="{FB794FF0-6F31-4C1B-B605-1FC629E4F3AC}">
+<ds:datastoreItem xmlns:ds="http://schemas.openxmlformats.org/officeDocument/2006/customXml" ds:itemID="{B7810D09-F31B-43F3-8866-E30DEE4418BD}">
   <ds:schemaRefs>
     <ds:schemaRef ds:uri="http://schemas.openxmlformats.org/officeDocument/2006/bibliography"/>
   </ds:schemaRefs>

</xml_diff>